<commit_message>
Modelat BD i petits retocs
Modelat BD i petits retocs
</commit_message>
<xml_diff>
--- a/Requeriments Inicials.docx
+++ b/Requeriments Inicials.docx
@@ -10,6 +10,7 @@
           <w:docPartUnique/>
         </w:docPartObj>
       </w:sdtPr>
+      <w:sdtEndPr/>
       <w:sdtContent>
         <w:p/>
         <w:p>
@@ -189,6 +190,7 @@
                                       <w:dataBinding w:prefixMappings="xmlns:ns0='http://purl.org/dc/elements/1.1/' xmlns:ns1='http://schemas.openxmlformats.org/package/2006/metadata/core-properties' " w:xpath="/ns1:coreProperties[1]/ns0:title[1]" w:storeItemID="{6C3C8BC8-F283-45AE-878A-BAB7291924A1}"/>
                                       <w:text/>
                                     </w:sdtPr>
+                                    <w:sdtEndPr/>
                                     <w:sdtContent>
                                       <w:r>
                                         <w:rPr>
@@ -462,6 +464,7 @@
                                     <w:dataBinding w:prefixMappings="xmlns:ns0='http://schemas.openxmlformats.org/officeDocument/2006/extended-properties' " w:xpath="/ns0:Properties[1]/ns0:Company[1]" w:storeItemID="{6668398D-A668-4E3E-A5EB-62B293D839F1}"/>
                                     <w:text/>
                                   </w:sdtPr>
+                                  <w:sdtEndPr/>
                                   <w:sdtContent>
                                     <w:r>
                                       <w:rPr>
@@ -491,7 +494,6 @@
                                   </w:rPr>
                                   <w:t>| </w:t>
                                 </w:r>
-                                <w:proofErr w:type="spellStart"/>
                                 <w:sdt>
                                   <w:sdtPr>
                                     <w:rPr>
@@ -505,6 +507,7 @@
                                     <w:dataBinding w:prefixMappings="xmlns:ns0='http://schemas.microsoft.com/office/2006/coverPageProps' " w:xpath="/ns0:CoverPageProperties[1]/ns0:CompanyAddress[1]" w:storeItemID="{55AF091B-3C7A-41E3-B477-F2FDAA23CFDA}"/>
                                     <w:text/>
                                   </w:sdtPr>
+                                  <w:sdtEndPr/>
                                   <w:sdtContent>
                                     <w:r>
                                       <w:rPr>
@@ -514,7 +517,6 @@
                                       </w:rPr>
                                       <w:t>GEInf</w:t>
                                     </w:r>
-                                    <w:proofErr w:type="spellEnd"/>
                                   </w:sdtContent>
                                 </w:sdt>
                               </w:p>
@@ -713,6 +715,7 @@
                                   <w:dataBinding w:prefixMappings="xmlns:ns0='http://purl.org/dc/elements/1.1/' xmlns:ns1='http://schemas.openxmlformats.org/package/2006/metadata/core-properties' " w:xpath="/ns1:coreProperties[1]/ns0:subject[1]" w:storeItemID="{6C3C8BC8-F283-45AE-878A-BAB7291924A1}"/>
                                   <w:text/>
                                 </w:sdtPr>
+                                <w:sdtEndPr/>
                                 <w:sdtContent>
                                   <w:p>
                                     <w:pPr>
@@ -753,6 +756,7 @@
                                   <w:dataBinding w:prefixMappings="xmlns:ns0='http://purl.org/dc/elements/1.1/' xmlns:ns1='http://schemas.openxmlformats.org/package/2006/metadata/core-properties' " w:xpath="/ns1:coreProperties[1]/ns0:creator[1]" w:storeItemID="{6C3C8BC8-F283-45AE-878A-BAB7291924A1}"/>
                                   <w:text/>
                                 </w:sdtPr>
+                                <w:sdtEndPr/>
                                 <w:sdtContent>
                                   <w:p>
                                     <w:pPr>
@@ -975,6 +979,7 @@
                                     <w:calendar w:val="gregorian"/>
                                   </w:date>
                                 </w:sdtPr>
+                                <w:sdtEndPr/>
                                 <w:sdtContent>
                                   <w:p>
                                     <w:pPr>
@@ -1246,27 +1251,31 @@
       <w:pPr>
         <w:jc w:val="both"/>
       </w:pPr>
+    </w:p>
+    <w:p>
+      <w:pPr>
+        <w:pStyle w:val="Heading1"/>
+      </w:pPr>
+      <w:r>
+        <w:t>Digrama I</w:t>
+      </w:r>
+      <w:r>
+        <w:t>nic</w:t>
+      </w:r>
+      <w:r>
+        <w:t>i</w:t>
+      </w:r>
       <w:bookmarkStart w:id="0" w:name="_GoBack"/>
       <w:bookmarkEnd w:id="0"/>
-    </w:p>
-    <w:p>
-      <w:pPr>
-        <w:pStyle w:val="Heading1"/>
-      </w:pPr>
       <w:r>
-        <w:t xml:space="preserve">Digrama </w:t>
-      </w:r>
-      <w:proofErr w:type="spellStart"/>
-      <w:r>
-        <w:t>inical</w:t>
-      </w:r>
-      <w:proofErr w:type="spellEnd"/>
-      <w:r>
-        <w:t xml:space="preserve"> de la BD</w:t>
+        <w:t>al de la BD</w:t>
       </w:r>
     </w:p>
     <w:p>
       <w:r>
+        <w:rPr>
+          <w:noProof/>
+        </w:rPr>
         <w:drawing>
           <wp:inline distT="0" distB="0" distL="0" distR="0" wp14:anchorId="3C0E2C43" wp14:editId="2F1B2401">
             <wp:extent cx="5727700" cy="2026285"/>

</xml_diff>